<commit_message>
The different post processing effect happen at random time intervals, for a random amount of time. Added different score amount earned, depending on how fast the symbol is guessed. Fixed a minor issue with the server game - wouldn't return from waiting for incoming data, instantly - it would wait until there was incoming data. Also added a few more tests.
</commit_message>
<xml_diff>
--- a/documentation/Report.docx
+++ b/documentation/Report.docx
@@ -511,129 +511,13 @@
           <w:r>
             <w:fldChar w:fldCharType="separate"/>
           </w:r>
-          <w:bookmarkStart w:id="0" w:name="_GoBack"/>
-          <w:bookmarkEnd w:id="0"/>
-          <w:r>
-            <w:rPr>
-              <w:rStyle w:val="Hyperlink"/>
-              <w:noProof/>
-            </w:rPr>
-            <w:fldChar w:fldCharType="begin"/>
-          </w:r>
-          <w:r>
-            <w:rPr>
-              <w:rStyle w:val="Hyperlink"/>
-              <w:noProof/>
-            </w:rPr>
-            <w:instrText xml:space="preserve"> </w:instrText>
-          </w:r>
-          <w:r>
-            <w:rPr>
-              <w:noProof/>
-            </w:rPr>
-            <w:instrText>HYPERLINK \l "_Toc3799992"</w:instrText>
-          </w:r>
-          <w:r>
-            <w:rPr>
-              <w:rStyle w:val="Hyperlink"/>
-              <w:noProof/>
-            </w:rPr>
-            <w:instrText xml:space="preserve"> </w:instrText>
-          </w:r>
-          <w:r>
-            <w:rPr>
-              <w:rStyle w:val="Hyperlink"/>
-              <w:noProof/>
-            </w:rPr>
-          </w:r>
-          <w:r>
-            <w:rPr>
-              <w:rStyle w:val="Hyperlink"/>
-              <w:noProof/>
-            </w:rPr>
-            <w:fldChar w:fldCharType="separate"/>
-          </w:r>
-          <w:r>
-            <w:rPr>
-              <w:rStyle w:val="Hyperlink"/>
-              <w:noProof/>
-            </w:rPr>
-            <w:t>INTRODUCTION:</w:t>
-          </w:r>
-          <w:r>
-            <w:rPr>
-              <w:noProof/>
-              <w:webHidden/>
-            </w:rPr>
-            <w:tab/>
-          </w:r>
-          <w:r>
-            <w:rPr>
-              <w:noProof/>
-              <w:webHidden/>
-            </w:rPr>
-            <w:fldChar w:fldCharType="begin"/>
-          </w:r>
-          <w:r>
-            <w:rPr>
-              <w:noProof/>
-              <w:webHidden/>
-            </w:rPr>
-            <w:instrText xml:space="preserve"> PAGEREF _Toc3799992 \h </w:instrText>
-          </w:r>
-          <w:r>
-            <w:rPr>
-              <w:noProof/>
-              <w:webHidden/>
-            </w:rPr>
-          </w:r>
-          <w:r>
-            <w:rPr>
-              <w:noProof/>
-              <w:webHidden/>
-            </w:rPr>
-            <w:fldChar w:fldCharType="separate"/>
-          </w:r>
-          <w:r>
-            <w:rPr>
-              <w:noProof/>
-              <w:webHidden/>
-            </w:rPr>
-            <w:t>2</w:t>
-          </w:r>
-          <w:r>
-            <w:rPr>
-              <w:noProof/>
-              <w:webHidden/>
-            </w:rPr>
-            <w:fldChar w:fldCharType="end"/>
-          </w:r>
-          <w:r>
-            <w:rPr>
-              <w:rStyle w:val="Hyperlink"/>
-              <w:noProof/>
-            </w:rPr>
-            <w:fldChar w:fldCharType="end"/>
-          </w:r>
-        </w:p>
-        <w:p>
-          <w:pPr>
-            <w:pStyle w:val="TOC1"/>
-            <w:tabs>
-              <w:tab w:val="right" w:leader="dot" w:pos="9350"/>
-            </w:tabs>
-            <w:rPr>
-              <w:noProof/>
-              <w:lang w:val="en-GB" w:eastAsia="en-GB"/>
-            </w:rPr>
-          </w:pPr>
-          <w:hyperlink w:anchor="_Toc3799993" w:history="1">
+          <w:hyperlink w:anchor="_Toc3961346" w:history="1">
             <w:r>
               <w:rPr>
                 <w:rStyle w:val="Hyperlink"/>
                 <w:noProof/>
               </w:rPr>
-              <w:t>LITERATURE REVIEW:</w:t>
+              <w:t>INTRODUCTION:</w:t>
             </w:r>
             <w:r>
               <w:rPr>
@@ -654,7 +538,7 @@
                 <w:noProof/>
                 <w:webHidden/>
               </w:rPr>
-              <w:instrText xml:space="preserve"> PAGEREF _Toc3799993 \h </w:instrText>
+              <w:instrText xml:space="preserve"> PAGEREF _Toc3961346 \h </w:instrText>
             </w:r>
             <w:r>
               <w:rPr>
@@ -696,13 +580,13 @@
               <w:lang w:val="en-GB" w:eastAsia="en-GB"/>
             </w:rPr>
           </w:pPr>
-          <w:hyperlink w:anchor="_Toc3799994" w:history="1">
+          <w:hyperlink w:anchor="_Toc3961347" w:history="1">
             <w:r>
               <w:rPr>
                 <w:rStyle w:val="Hyperlink"/>
                 <w:noProof/>
               </w:rPr>
-              <w:t>IMPLEMENTATION:</w:t>
+              <w:t>RESEARCH:</w:t>
             </w:r>
             <w:r>
               <w:rPr>
@@ -723,7 +607,7 @@
                 <w:noProof/>
                 <w:webHidden/>
               </w:rPr>
-              <w:instrText xml:space="preserve"> PAGEREF _Toc3799994 \h </w:instrText>
+              <w:instrText xml:space="preserve"> PAGEREF _Toc3961347 \h </w:instrText>
             </w:r>
             <w:r>
               <w:rPr>
@@ -765,13 +649,13 @@
               <w:lang w:val="en-GB" w:eastAsia="en-GB"/>
             </w:rPr>
           </w:pPr>
-          <w:hyperlink w:anchor="_Toc3799995" w:history="1">
+          <w:hyperlink w:anchor="_Toc3961348" w:history="1">
             <w:r>
               <w:rPr>
                 <w:rStyle w:val="Hyperlink"/>
                 <w:noProof/>
               </w:rPr>
-              <w:t>TESTING:</w:t>
+              <w:t>DESIGN:</w:t>
             </w:r>
             <w:r>
               <w:rPr>
@@ -792,7 +676,7 @@
                 <w:noProof/>
                 <w:webHidden/>
               </w:rPr>
-              <w:instrText xml:space="preserve"> PAGEREF _Toc3799995 \h </w:instrText>
+              <w:instrText xml:space="preserve"> PAGEREF _Toc3961348 \h </w:instrText>
             </w:r>
             <w:r>
               <w:rPr>
@@ -834,13 +718,13 @@
               <w:lang w:val="en-GB" w:eastAsia="en-GB"/>
             </w:rPr>
           </w:pPr>
-          <w:hyperlink w:anchor="_Toc3799996" w:history="1">
+          <w:hyperlink w:anchor="_Toc3961349" w:history="1">
             <w:r>
               <w:rPr>
                 <w:rStyle w:val="Hyperlink"/>
                 <w:noProof/>
               </w:rPr>
-              <w:t>APPENDICES:</w:t>
+              <w:t>IMPLEMENTATION:</w:t>
             </w:r>
             <w:r>
               <w:rPr>
@@ -861,7 +745,7 @@
                 <w:noProof/>
                 <w:webHidden/>
               </w:rPr>
-              <w:instrText xml:space="preserve"> PAGEREF _Toc3799996 \h </w:instrText>
+              <w:instrText xml:space="preserve"> PAGEREF _Toc3961349 \h </w:instrText>
             </w:r>
             <w:r>
               <w:rPr>
@@ -903,12 +787,288 @@
               <w:lang w:val="en-GB" w:eastAsia="en-GB"/>
             </w:rPr>
           </w:pPr>
-          <w:hyperlink w:anchor="_Toc3799997" w:history="1">
+          <w:hyperlink w:anchor="_Toc3961350" w:history="1">
             <w:r>
               <w:rPr>
                 <w:rStyle w:val="Hyperlink"/>
                 <w:noProof/>
               </w:rPr>
+              <w:t>TESTING:</w:t>
+            </w:r>
+            <w:r>
+              <w:rPr>
+                <w:noProof/>
+                <w:webHidden/>
+              </w:rPr>
+              <w:tab/>
+            </w:r>
+            <w:r>
+              <w:rPr>
+                <w:noProof/>
+                <w:webHidden/>
+              </w:rPr>
+              <w:fldChar w:fldCharType="begin"/>
+            </w:r>
+            <w:r>
+              <w:rPr>
+                <w:noProof/>
+                <w:webHidden/>
+              </w:rPr>
+              <w:instrText xml:space="preserve"> PAGEREF _Toc3961350 \h </w:instrText>
+            </w:r>
+            <w:r>
+              <w:rPr>
+                <w:noProof/>
+                <w:webHidden/>
+              </w:rPr>
+            </w:r>
+            <w:r>
+              <w:rPr>
+                <w:noProof/>
+                <w:webHidden/>
+              </w:rPr>
+              <w:fldChar w:fldCharType="separate"/>
+            </w:r>
+            <w:r>
+              <w:rPr>
+                <w:noProof/>
+                <w:webHidden/>
+              </w:rPr>
+              <w:t>2</w:t>
+            </w:r>
+            <w:r>
+              <w:rPr>
+                <w:noProof/>
+                <w:webHidden/>
+              </w:rPr>
+              <w:fldChar w:fldCharType="end"/>
+            </w:r>
+          </w:hyperlink>
+        </w:p>
+        <w:p>
+          <w:pPr>
+            <w:pStyle w:val="TOC1"/>
+            <w:tabs>
+              <w:tab w:val="right" w:leader="dot" w:pos="9350"/>
+            </w:tabs>
+            <w:rPr>
+              <w:noProof/>
+              <w:lang w:val="en-GB" w:eastAsia="en-GB"/>
+            </w:rPr>
+          </w:pPr>
+          <w:hyperlink w:anchor="_Toc3961351" w:history="1">
+            <w:r>
+              <w:rPr>
+                <w:rStyle w:val="Hyperlink"/>
+                <w:noProof/>
+              </w:rPr>
+              <w:t>CRITICAL EVALUATION:</w:t>
+            </w:r>
+            <w:r>
+              <w:rPr>
+                <w:noProof/>
+                <w:webHidden/>
+              </w:rPr>
+              <w:tab/>
+            </w:r>
+            <w:r>
+              <w:rPr>
+                <w:noProof/>
+                <w:webHidden/>
+              </w:rPr>
+              <w:fldChar w:fldCharType="begin"/>
+            </w:r>
+            <w:r>
+              <w:rPr>
+                <w:noProof/>
+                <w:webHidden/>
+              </w:rPr>
+              <w:instrText xml:space="preserve"> PAGEREF _Toc3961351 \h </w:instrText>
+            </w:r>
+            <w:r>
+              <w:rPr>
+                <w:noProof/>
+                <w:webHidden/>
+              </w:rPr>
+            </w:r>
+            <w:r>
+              <w:rPr>
+                <w:noProof/>
+                <w:webHidden/>
+              </w:rPr>
+              <w:fldChar w:fldCharType="separate"/>
+            </w:r>
+            <w:r>
+              <w:rPr>
+                <w:noProof/>
+                <w:webHidden/>
+              </w:rPr>
+              <w:t>2</w:t>
+            </w:r>
+            <w:r>
+              <w:rPr>
+                <w:noProof/>
+                <w:webHidden/>
+              </w:rPr>
+              <w:fldChar w:fldCharType="end"/>
+            </w:r>
+          </w:hyperlink>
+        </w:p>
+        <w:p>
+          <w:pPr>
+            <w:pStyle w:val="TOC1"/>
+            <w:tabs>
+              <w:tab w:val="right" w:leader="dot" w:pos="9350"/>
+            </w:tabs>
+            <w:rPr>
+              <w:noProof/>
+              <w:lang w:val="en-GB" w:eastAsia="en-GB"/>
+            </w:rPr>
+          </w:pPr>
+          <w:hyperlink w:anchor="_Toc3961352" w:history="1">
+            <w:r>
+              <w:rPr>
+                <w:rStyle w:val="Hyperlink"/>
+                <w:noProof/>
+              </w:rPr>
+              <w:t>CONCLUSION:</w:t>
+            </w:r>
+            <w:r>
+              <w:rPr>
+                <w:noProof/>
+                <w:webHidden/>
+              </w:rPr>
+              <w:tab/>
+            </w:r>
+            <w:r>
+              <w:rPr>
+                <w:noProof/>
+                <w:webHidden/>
+              </w:rPr>
+              <w:fldChar w:fldCharType="begin"/>
+            </w:r>
+            <w:r>
+              <w:rPr>
+                <w:noProof/>
+                <w:webHidden/>
+              </w:rPr>
+              <w:instrText xml:space="preserve"> PAGEREF _Toc3961352 \h </w:instrText>
+            </w:r>
+            <w:r>
+              <w:rPr>
+                <w:noProof/>
+                <w:webHidden/>
+              </w:rPr>
+            </w:r>
+            <w:r>
+              <w:rPr>
+                <w:noProof/>
+                <w:webHidden/>
+              </w:rPr>
+              <w:fldChar w:fldCharType="separate"/>
+            </w:r>
+            <w:r>
+              <w:rPr>
+                <w:noProof/>
+                <w:webHidden/>
+              </w:rPr>
+              <w:t>3</w:t>
+            </w:r>
+            <w:r>
+              <w:rPr>
+                <w:noProof/>
+                <w:webHidden/>
+              </w:rPr>
+              <w:fldChar w:fldCharType="end"/>
+            </w:r>
+          </w:hyperlink>
+        </w:p>
+        <w:p>
+          <w:pPr>
+            <w:pStyle w:val="TOC1"/>
+            <w:tabs>
+              <w:tab w:val="right" w:leader="dot" w:pos="9350"/>
+            </w:tabs>
+            <w:rPr>
+              <w:noProof/>
+              <w:lang w:val="en-GB" w:eastAsia="en-GB"/>
+            </w:rPr>
+          </w:pPr>
+          <w:hyperlink w:anchor="_Toc3961353" w:history="1">
+            <w:r>
+              <w:rPr>
+                <w:rStyle w:val="Hyperlink"/>
+                <w:noProof/>
+              </w:rPr>
+              <w:t>APPENDICES:</w:t>
+            </w:r>
+            <w:r>
+              <w:rPr>
+                <w:noProof/>
+                <w:webHidden/>
+              </w:rPr>
+              <w:tab/>
+            </w:r>
+            <w:r>
+              <w:rPr>
+                <w:noProof/>
+                <w:webHidden/>
+              </w:rPr>
+              <w:fldChar w:fldCharType="begin"/>
+            </w:r>
+            <w:r>
+              <w:rPr>
+                <w:noProof/>
+                <w:webHidden/>
+              </w:rPr>
+              <w:instrText xml:space="preserve"> PAGEREF _Toc3961353 \h </w:instrText>
+            </w:r>
+            <w:r>
+              <w:rPr>
+                <w:noProof/>
+                <w:webHidden/>
+              </w:rPr>
+            </w:r>
+            <w:r>
+              <w:rPr>
+                <w:noProof/>
+                <w:webHidden/>
+              </w:rPr>
+              <w:fldChar w:fldCharType="separate"/>
+            </w:r>
+            <w:r>
+              <w:rPr>
+                <w:noProof/>
+                <w:webHidden/>
+              </w:rPr>
+              <w:t>3</w:t>
+            </w:r>
+            <w:r>
+              <w:rPr>
+                <w:noProof/>
+                <w:webHidden/>
+              </w:rPr>
+              <w:fldChar w:fldCharType="end"/>
+            </w:r>
+          </w:hyperlink>
+        </w:p>
+        <w:p>
+          <w:pPr>
+            <w:pStyle w:val="TOC1"/>
+            <w:tabs>
+              <w:tab w:val="right" w:leader="dot" w:pos="9350"/>
+            </w:tabs>
+            <w:rPr>
+              <w:noProof/>
+              <w:lang w:val="en-GB" w:eastAsia="en-GB"/>
+            </w:rPr>
+          </w:pPr>
+          <w:hyperlink w:anchor="_Toc3961354" w:history="1">
+            <w:r>
+              <w:rPr>
+                <w:rStyle w:val="Hyperlink"/>
+                <w:noProof/>
+              </w:rPr>
               <w:t>BIBLIOGRAPHY:</w:t>
             </w:r>
             <w:r>
@@ -930,7 +1090,7 @@
                 <w:noProof/>
                 <w:webHidden/>
               </w:rPr>
-              <w:instrText xml:space="preserve"> PAGEREF _Toc3799997 \h </w:instrText>
+              <w:instrText xml:space="preserve"> PAGEREF _Toc3961354 \h </w:instrText>
             </w:r>
             <w:r>
               <w:rPr>
@@ -950,7 +1110,7 @@
                 <w:noProof/>
                 <w:webHidden/>
               </w:rPr>
-              <w:t>2</w:t>
+              <w:t>3</w:t>
             </w:r>
             <w:r>
               <w:rPr>
@@ -1097,96 +1257,95 @@
         <w:spacing w:after="0" w:line="240" w:lineRule="auto"/>
         <w:contextualSpacing/>
       </w:pPr>
-    </w:p>
-    <w:p>
-      <w:pPr>
-        <w:spacing w:after="0" w:line="240" w:lineRule="auto"/>
-        <w:contextualSpacing/>
-      </w:pPr>
-    </w:p>
-    <w:p>
-      <w:pPr>
-        <w:spacing w:after="0" w:line="240" w:lineRule="auto"/>
-        <w:contextualSpacing/>
-      </w:pPr>
-    </w:p>
-    <w:p>
-      <w:pPr>
-        <w:spacing w:after="0" w:line="240" w:lineRule="auto"/>
-        <w:contextualSpacing/>
-      </w:pPr>
-    </w:p>
-    <w:p>
-      <w:pPr>
-        <w:spacing w:after="0" w:line="240" w:lineRule="auto"/>
-        <w:contextualSpacing/>
-      </w:pPr>
-    </w:p>
-    <w:p>
-      <w:pPr>
-        <w:spacing w:after="0" w:line="240" w:lineRule="auto"/>
-        <w:contextualSpacing/>
-      </w:pPr>
-    </w:p>
-    <w:p>
-      <w:pPr>
-        <w:spacing w:after="0" w:line="240" w:lineRule="auto"/>
-        <w:contextualSpacing/>
-      </w:pPr>
-    </w:p>
-    <w:p>
-      <w:pPr>
-        <w:spacing w:after="0" w:line="240" w:lineRule="auto"/>
-        <w:contextualSpacing/>
-      </w:pPr>
-    </w:p>
-    <w:p>
-      <w:pPr>
-        <w:spacing w:after="0" w:line="240" w:lineRule="auto"/>
-        <w:contextualSpacing/>
-      </w:pPr>
-    </w:p>
-    <w:p>
-      <w:pPr>
-        <w:spacing w:after="0" w:line="240" w:lineRule="auto"/>
-        <w:contextualSpacing/>
-      </w:pPr>
-    </w:p>
-    <w:p>
-      <w:pPr>
-        <w:spacing w:after="0" w:line="240" w:lineRule="auto"/>
-        <w:contextualSpacing/>
-      </w:pPr>
-    </w:p>
-    <w:p>
-      <w:pPr>
-        <w:spacing w:after="0" w:line="240" w:lineRule="auto"/>
-        <w:contextualSpacing/>
-      </w:pPr>
-    </w:p>
-    <w:p>
-      <w:pPr>
-        <w:spacing w:after="0" w:line="240" w:lineRule="auto"/>
-        <w:contextualSpacing/>
-      </w:pPr>
-    </w:p>
-    <w:p>
-      <w:pPr>
-        <w:spacing w:after="0" w:line="240" w:lineRule="auto"/>
-        <w:contextualSpacing/>
-      </w:pPr>
-    </w:p>
-    <w:p>
-      <w:pPr>
-        <w:spacing w:after="0" w:line="240" w:lineRule="auto"/>
-        <w:contextualSpacing/>
-      </w:pPr>
-    </w:p>
-    <w:p>
-      <w:pPr>
-        <w:spacing w:after="0" w:line="240" w:lineRule="auto"/>
-        <w:contextualSpacing/>
-      </w:pPr>
+      <w:r>
+        <w:t>(</w:t>
+      </w:r>
+      <w:r>
+        <w:t xml:space="preserve">ASK ABOUT SUBMISSION OF EVERYTHING AND WHAT I NEED TO ADD TO WHAT! </w:t>
+      </w:r>
+      <w:r>
+        <w:rPr>
+          <mc:AlternateContent>
+            <mc:Choice Requires="w16se"/>
+            <mc:Fallback>
+              <w:rFonts w:ascii="Segoe UI Emoji" w:eastAsia="Segoe UI Emoji" w:hAnsi="Segoe UI Emoji" w:cs="Segoe UI Emoji"/>
+            </mc:Fallback>
+          </mc:AlternateContent>
+        </w:rPr>
+        <mc:AlternateContent>
+          <mc:Choice Requires="w16se">
+            <w16se:symEx w16se:font="Segoe UI Emoji" w16se:char="1F60A"/>
+          </mc:Choice>
+          <mc:Fallback>
+            <w:t>😊</w:t>
+          </mc:Fallback>
+        </mc:AlternateContent>
+      </w:r>
+      <w:r>
+        <w:t>)</w:t>
+      </w:r>
+    </w:p>
+    <w:p>
+      <w:pPr>
+        <w:spacing w:after="0" w:line="240" w:lineRule="auto"/>
+        <w:contextualSpacing/>
+      </w:pPr>
+    </w:p>
+    <w:p>
+      <w:pPr>
+        <w:spacing w:after="0" w:line="240" w:lineRule="auto"/>
+        <w:contextualSpacing/>
+      </w:pPr>
+    </w:p>
+    <w:p>
+      <w:pPr>
+        <w:spacing w:after="0" w:line="240" w:lineRule="auto"/>
+        <w:contextualSpacing/>
+      </w:pPr>
+    </w:p>
+    <w:p>
+      <w:pPr>
+        <w:spacing w:after="0" w:line="240" w:lineRule="auto"/>
+        <w:contextualSpacing/>
+      </w:pPr>
+    </w:p>
+    <w:p>
+      <w:pPr>
+        <w:spacing w:after="0" w:line="240" w:lineRule="auto"/>
+        <w:contextualSpacing/>
+      </w:pPr>
+    </w:p>
+    <w:p>
+      <w:pPr>
+        <w:spacing w:after="0" w:line="240" w:lineRule="auto"/>
+        <w:contextualSpacing/>
+      </w:pPr>
+    </w:p>
+    <w:p>
+      <w:pPr>
+        <w:spacing w:after="0" w:line="240" w:lineRule="auto"/>
+        <w:contextualSpacing/>
+      </w:pPr>
+    </w:p>
+    <w:p>
+      <w:pPr>
+        <w:spacing w:after="0" w:line="240" w:lineRule="auto"/>
+        <w:contextualSpacing/>
+      </w:pPr>
+    </w:p>
+    <w:p>
+      <w:pPr>
+        <w:spacing w:after="0" w:line="240" w:lineRule="auto"/>
+        <w:contextualSpacing/>
+      </w:pPr>
+    </w:p>
+    <w:p>
+      <w:pPr>
+        <w:spacing w:after="0" w:line="240" w:lineRule="auto"/>
+        <w:contextualSpacing/>
+      </w:pPr>
+      <w:bookmarkStart w:id="0" w:name="_GoBack"/>
+      <w:bookmarkEnd w:id="0"/>
     </w:p>
     <w:p>
       <w:pPr>
@@ -1199,7 +1358,7 @@
         <w:pStyle w:val="Heading1"/>
       </w:pPr>
       <w:bookmarkStart w:id="1" w:name="_Toc527563947"/>
-      <w:bookmarkStart w:id="2" w:name="_Toc3799992"/>
+      <w:bookmarkStart w:id="2" w:name="_Toc3961346"/>
       <w:r>
         <w:lastRenderedPageBreak/>
         <w:t>I</w:t>
@@ -1210,57 +1369,201 @@
       </w:r>
       <w:bookmarkEnd w:id="2"/>
     </w:p>
+    <w:p>
+      <w:r>
+        <w:t>(</w:t>
+      </w:r>
+      <w:r>
+        <w:t>A quick overview of</w:t>
+      </w:r>
+      <w:r>
+        <w:t xml:space="preserve"> everything I’ll cover in this report.)</w:t>
+      </w:r>
+    </w:p>
     <w:p/>
+    <w:p>
+      <w:pPr>
+        <w:pStyle w:val="Heading1"/>
+      </w:pPr>
+      <w:bookmarkStart w:id="3" w:name="_Toc3961347"/>
+      <w:r>
+        <w:t>RESEARCH</w:t>
+      </w:r>
+      <w:r>
+        <w:t>:</w:t>
+      </w:r>
+      <w:bookmarkEnd w:id="3"/>
+    </w:p>
+    <w:p>
+      <w:r>
+        <w:t xml:space="preserve">(The process I went through </w:t>
+      </w:r>
+      <w:r>
+        <w:t>to</w:t>
+      </w:r>
+      <w:r>
+        <w:t xml:space="preserve"> produce the literature review.)</w:t>
+      </w:r>
+      <w:r>
+        <w:t xml:space="preserve"> (The areas I chose to research, or overlook, and why. And the key findings/impacts).</w:t>
+      </w:r>
+    </w:p>
     <w:p/>
     <w:p>
       <w:pPr>
         <w:pStyle w:val="Heading1"/>
       </w:pPr>
-      <w:bookmarkStart w:id="3" w:name="_Toc3799993"/>
-      <w:r>
-        <w:t>LITERATURE REVIEW:</w:t>
-      </w:r>
-      <w:bookmarkEnd w:id="3"/>
+      <w:bookmarkStart w:id="4" w:name="_Toc3961348"/>
+      <w:r>
+        <w:t>DESIGN:</w:t>
+      </w:r>
+      <w:bookmarkEnd w:id="4"/>
+    </w:p>
+    <w:p>
+      <w:r>
+        <w:t xml:space="preserve">(Talk about the game’s design – UI design – the design of the client/server. </w:t>
+      </w:r>
+      <w:r>
+        <w:t xml:space="preserve">I think it’ll </w:t>
+      </w:r>
+      <w:r>
+        <w:t>be a short section?)</w:t>
+      </w:r>
     </w:p>
     <w:p/>
+    <w:p>
+      <w:pPr>
+        <w:pStyle w:val="Heading1"/>
+      </w:pPr>
+      <w:bookmarkStart w:id="5" w:name="_Toc3961349"/>
+      <w:r>
+        <w:t>IMPLEMENTATION:</w:t>
+      </w:r>
+      <w:bookmarkEnd w:id="5"/>
+    </w:p>
+    <w:p>
+      <w:r>
+        <w:t>(A step by step account of how I developed Dobble.)</w:t>
+      </w:r>
+      <w:r>
+        <w:t xml:space="preserve"> (Front-end / back-end – maybe talk about how things hidden from sight </w:t>
+      </w:r>
+      <w:r>
+        <w:t>– such as the server communicating with the client – then talk about the graphical things, like the particle/post processing/sound effects.</w:t>
+      </w:r>
+      <w:r>
+        <w:t>)</w:t>
+      </w:r>
+    </w:p>
+    <w:p>
+      <w:r>
+        <w:t>(Include snippets of code, and screenshots of Dobble.)</w:t>
+      </w:r>
+    </w:p>
     <w:p/>
     <w:p>
       <w:pPr>
         <w:pStyle w:val="Heading1"/>
       </w:pPr>
-      <w:bookmarkStart w:id="4" w:name="_Toc3799994"/>
-      <w:r>
-        <w:t>IMPLEMENTATION:</w:t>
-      </w:r>
-      <w:bookmarkEnd w:id="4"/>
+      <w:bookmarkStart w:id="6" w:name="_Toc3961350"/>
+      <w:r>
+        <w:t>TESTING:</w:t>
+      </w:r>
+      <w:bookmarkEnd w:id="6"/>
+    </w:p>
+    <w:p>
+      <w:r>
+        <w:t>(</w:t>
+      </w:r>
+      <w:r>
+        <w:t>Test strategy – test driven approach</w:t>
+      </w:r>
+      <w:r>
+        <w:t xml:space="preserve">. Discuss the strategy, how I used Unit tests, </w:t>
+      </w:r>
+      <w:r>
+        <w:t>and how I applied these to Dobble, with examples. Also mention any edge cases, and how they’ve been dealt with.</w:t>
+      </w:r>
+      <w:r>
+        <w:t>)</w:t>
+      </w:r>
+    </w:p>
+    <w:p>
+      <w:r>
+        <w:t>(Do I talk about how I used Google Unit tests, e.g. I used Google Unit tests, due to…?)</w:t>
+      </w:r>
+    </w:p>
+    <w:p>
+      <w:r>
+        <w:t>(How do I add my unit tests?)</w:t>
+      </w:r>
     </w:p>
     <w:p/>
+    <w:p>
+      <w:pPr>
+        <w:pStyle w:val="Heading1"/>
+      </w:pPr>
+      <w:bookmarkStart w:id="7" w:name="_Toc3961351"/>
+      <w:r>
+        <w:t>CRITICAL EVALUATION</w:t>
+      </w:r>
+      <w:r>
+        <w:t>:</w:t>
+      </w:r>
+      <w:bookmarkEnd w:id="7"/>
+    </w:p>
+    <w:p>
+      <w:r>
+        <w:t>(Written in present/future tense. Write about what’s good and what’s bad about Dobble – focus more on positives. Consider: The project, research, and project management – how plans evolved, and the chosen methodology</w:t>
+      </w:r>
+      <w:r>
+        <w:t xml:space="preserve"> for managing the project, any development tools used</w:t>
+      </w:r>
+      <w:r>
+        <w:t>, and future enhancements that could be made</w:t>
+      </w:r>
+      <w:r>
+        <w:t>.</w:t>
+      </w:r>
+      <w:r>
+        <w:t>)</w:t>
+      </w:r>
+    </w:p>
     <w:p/>
     <w:p>
       <w:pPr>
         <w:pStyle w:val="Heading1"/>
       </w:pPr>
-      <w:bookmarkStart w:id="5" w:name="_Toc3799995"/>
-      <w:r>
-        <w:t>TESTING:</w:t>
-      </w:r>
-      <w:bookmarkEnd w:id="5"/>
+      <w:bookmarkStart w:id="8" w:name="_Toc3961352"/>
+      <w:r>
+        <w:lastRenderedPageBreak/>
+        <w:t>CONCLUSION:</w:t>
+      </w:r>
+      <w:bookmarkEnd w:id="8"/>
+    </w:p>
+    <w:p>
+      <w:r>
+        <w:t>(Looks at how successful I was, at meeting the key objectives.)</w:t>
+      </w:r>
     </w:p>
     <w:p/>
+    <w:p>
+      <w:pPr>
+        <w:pStyle w:val="Heading1"/>
+      </w:pPr>
+      <w:bookmarkStart w:id="9" w:name="_Toc3961353"/>
+      <w:r>
+        <w:t>APPENDICES:</w:t>
+      </w:r>
+      <w:bookmarkEnd w:id="9"/>
+    </w:p>
+    <w:p>
+      <w:r>
+        <w:t>(Code snippets, screenshots of Dobble scenes, literature review, PPR forms, UI designs, etc...)</w:t>
+      </w:r>
+    </w:p>
     <w:p/>
-    <w:p>
-      <w:pPr>
-        <w:pStyle w:val="Heading1"/>
-      </w:pPr>
-      <w:bookmarkStart w:id="6" w:name="_Toc3799996"/>
-      <w:r>
-        <w:t>APPENDICES:</w:t>
-      </w:r>
-      <w:bookmarkEnd w:id="6"/>
-    </w:p>
-    <w:p/>
-    <w:p/>
-    <w:bookmarkStart w:id="7" w:name="_Toc3799997" w:displacedByCustomXml="next"/>
+    <w:bookmarkStart w:id="10" w:name="_Toc3961354" w:displacedByCustomXml="next"/>
     <w:sdt>
       <w:sdtPr>
         <w:rPr>
@@ -1283,7 +1586,7 @@
           <w:r>
             <w:t>BIBLIOGRAPHY:</w:t>
           </w:r>
-          <w:bookmarkEnd w:id="7"/>
+          <w:bookmarkEnd w:id="10"/>
         </w:p>
         <w:sdt>
           <w:sdtPr>
@@ -3324,7 +3627,7 @@
 </file>
 
 <file path=customXml/itemProps1.xml><?xml version="1.0" encoding="utf-8"?>
-<ds:datastoreItem xmlns:ds="http://schemas.openxmlformats.org/officeDocument/2006/customXml" ds:itemID="{4A16C783-2D18-4213-8F46-07D574EEA902}">
+<ds:datastoreItem xmlns:ds="http://schemas.openxmlformats.org/officeDocument/2006/customXml" ds:itemID="{E32775C9-DA2B-4EB3-A498-0A480A02605E}">
   <ds:schemaRefs>
     <ds:schemaRef ds:uri="http://schemas.openxmlformats.org/officeDocument/2006/bibliography"/>
   </ds:schemaRefs>

</xml_diff>

<commit_message>
Finished adding the rest of the test cases, just need to implement the actual tests, in a few of them. Also added the resources folder to the GameEngineTest folder, so the tests can be run (successfully) from the console.
</commit_message>
<xml_diff>
--- a/documentation/Report.docx
+++ b/documentation/Report.docx
@@ -511,13 +511,13 @@
           <w:r>
             <w:fldChar w:fldCharType="separate"/>
           </w:r>
-          <w:hyperlink w:anchor="_Toc3961346" w:history="1">
+          <w:hyperlink w:anchor="_Toc4947212" w:history="1">
             <w:r>
               <w:rPr>
                 <w:rStyle w:val="Hyperlink"/>
                 <w:noProof/>
               </w:rPr>
-              <w:t>INTRODUCTION:</w:t>
+              <w:t>ABSTRACTION:</w:t>
             </w:r>
             <w:r>
               <w:rPr>
@@ -538,7 +538,7 @@
                 <w:noProof/>
                 <w:webHidden/>
               </w:rPr>
-              <w:instrText xml:space="preserve"> PAGEREF _Toc3961346 \h </w:instrText>
+              <w:instrText xml:space="preserve"> PAGEREF _Toc4947212 \h </w:instrText>
             </w:r>
             <w:r>
               <w:rPr>
@@ -580,13 +580,13 @@
               <w:lang w:val="en-GB" w:eastAsia="en-GB"/>
             </w:rPr>
           </w:pPr>
-          <w:hyperlink w:anchor="_Toc3961347" w:history="1">
+          <w:hyperlink w:anchor="_Toc4947213" w:history="1">
             <w:r>
               <w:rPr>
                 <w:rStyle w:val="Hyperlink"/>
                 <w:noProof/>
               </w:rPr>
-              <w:t>RESEARCH:</w:t>
+              <w:t>INTRODUCTION:</w:t>
             </w:r>
             <w:r>
               <w:rPr>
@@ -607,7 +607,7 @@
                 <w:noProof/>
                 <w:webHidden/>
               </w:rPr>
-              <w:instrText xml:space="preserve"> PAGEREF _Toc3961347 \h </w:instrText>
+              <w:instrText xml:space="preserve"> PAGEREF _Toc4947213 \h </w:instrText>
             </w:r>
             <w:r>
               <w:rPr>
@@ -649,13 +649,13 @@
               <w:lang w:val="en-GB" w:eastAsia="en-GB"/>
             </w:rPr>
           </w:pPr>
-          <w:hyperlink w:anchor="_Toc3961348" w:history="1">
+          <w:hyperlink w:anchor="_Toc4947214" w:history="1">
             <w:r>
               <w:rPr>
                 <w:rStyle w:val="Hyperlink"/>
                 <w:noProof/>
               </w:rPr>
-              <w:t>DESIGN:</w:t>
+              <w:t>RESEARCH:</w:t>
             </w:r>
             <w:r>
               <w:rPr>
@@ -676,7 +676,7 @@
                 <w:noProof/>
                 <w:webHidden/>
               </w:rPr>
-              <w:instrText xml:space="preserve"> PAGEREF _Toc3961348 \h </w:instrText>
+              <w:instrText xml:space="preserve"> PAGEREF _Toc4947214 \h </w:instrText>
             </w:r>
             <w:r>
               <w:rPr>
@@ -718,13 +718,13 @@
               <w:lang w:val="en-GB" w:eastAsia="en-GB"/>
             </w:rPr>
           </w:pPr>
-          <w:hyperlink w:anchor="_Toc3961349" w:history="1">
+          <w:hyperlink w:anchor="_Toc4947215" w:history="1">
             <w:r>
               <w:rPr>
                 <w:rStyle w:val="Hyperlink"/>
                 <w:noProof/>
               </w:rPr>
-              <w:t>IMPLEMENTATION:</w:t>
+              <w:t>ANALYSIS:</w:t>
             </w:r>
             <w:r>
               <w:rPr>
@@ -745,7 +745,7 @@
                 <w:noProof/>
                 <w:webHidden/>
               </w:rPr>
-              <w:instrText xml:space="preserve"> PAGEREF _Toc3961349 \h </w:instrText>
+              <w:instrText xml:space="preserve"> PAGEREF _Toc4947215 \h </w:instrText>
             </w:r>
             <w:r>
               <w:rPr>
@@ -787,13 +787,13 @@
               <w:lang w:val="en-GB" w:eastAsia="en-GB"/>
             </w:rPr>
           </w:pPr>
-          <w:hyperlink w:anchor="_Toc3961350" w:history="1">
+          <w:hyperlink w:anchor="_Toc4947216" w:history="1">
             <w:r>
               <w:rPr>
                 <w:rStyle w:val="Hyperlink"/>
                 <w:noProof/>
               </w:rPr>
-              <w:t>TESTING:</w:t>
+              <w:t>DESIGN:</w:t>
             </w:r>
             <w:r>
               <w:rPr>
@@ -814,7 +814,7 @@
                 <w:noProof/>
                 <w:webHidden/>
               </w:rPr>
-              <w:instrText xml:space="preserve"> PAGEREF _Toc3961350 \h </w:instrText>
+              <w:instrText xml:space="preserve"> PAGEREF _Toc4947216 \h </w:instrText>
             </w:r>
             <w:r>
               <w:rPr>
@@ -856,13 +856,13 @@
               <w:lang w:val="en-GB" w:eastAsia="en-GB"/>
             </w:rPr>
           </w:pPr>
-          <w:hyperlink w:anchor="_Toc3961351" w:history="1">
+          <w:hyperlink w:anchor="_Toc4947217" w:history="1">
             <w:r>
               <w:rPr>
                 <w:rStyle w:val="Hyperlink"/>
                 <w:noProof/>
               </w:rPr>
-              <w:t>CRITICAL EVALUATION:</w:t>
+              <w:t>IMPLEMENTATION:</w:t>
             </w:r>
             <w:r>
               <w:rPr>
@@ -883,7 +883,7 @@
                 <w:noProof/>
                 <w:webHidden/>
               </w:rPr>
-              <w:instrText xml:space="preserve"> PAGEREF _Toc3961351 \h </w:instrText>
+              <w:instrText xml:space="preserve"> PAGEREF _Toc4947217 \h </w:instrText>
             </w:r>
             <w:r>
               <w:rPr>
@@ -925,13 +925,13 @@
               <w:lang w:val="en-GB" w:eastAsia="en-GB"/>
             </w:rPr>
           </w:pPr>
-          <w:hyperlink w:anchor="_Toc3961352" w:history="1">
+          <w:hyperlink w:anchor="_Toc4947218" w:history="1">
             <w:r>
               <w:rPr>
                 <w:rStyle w:val="Hyperlink"/>
                 <w:noProof/>
               </w:rPr>
-              <w:t>CONCLUSION:</w:t>
+              <w:t>TESTING:</w:t>
             </w:r>
             <w:r>
               <w:rPr>
@@ -952,7 +952,7 @@
                 <w:noProof/>
                 <w:webHidden/>
               </w:rPr>
-              <w:instrText xml:space="preserve"> PAGEREF _Toc3961352 \h </w:instrText>
+              <w:instrText xml:space="preserve"> PAGEREF _Toc4947218 \h </w:instrText>
             </w:r>
             <w:r>
               <w:rPr>
@@ -972,7 +972,7 @@
                 <w:noProof/>
                 <w:webHidden/>
               </w:rPr>
-              <w:t>3</w:t>
+              <w:t>2</w:t>
             </w:r>
             <w:r>
               <w:rPr>
@@ -994,13 +994,13 @@
               <w:lang w:val="en-GB" w:eastAsia="en-GB"/>
             </w:rPr>
           </w:pPr>
-          <w:hyperlink w:anchor="_Toc3961353" w:history="1">
+          <w:hyperlink w:anchor="_Toc4947219" w:history="1">
             <w:r>
               <w:rPr>
                 <w:rStyle w:val="Hyperlink"/>
                 <w:noProof/>
               </w:rPr>
-              <w:t>APPENDICES:</w:t>
+              <w:t>CRITICAL EVALUATION:</w:t>
             </w:r>
             <w:r>
               <w:rPr>
@@ -1021,7 +1021,7 @@
                 <w:noProof/>
                 <w:webHidden/>
               </w:rPr>
-              <w:instrText xml:space="preserve"> PAGEREF _Toc3961353 \h </w:instrText>
+              <w:instrText xml:space="preserve"> PAGEREF _Toc4947219 \h </w:instrText>
             </w:r>
             <w:r>
               <w:rPr>
@@ -1041,7 +1041,7 @@
                 <w:noProof/>
                 <w:webHidden/>
               </w:rPr>
-              <w:t>3</w:t>
+              <w:t>2</w:t>
             </w:r>
             <w:r>
               <w:rPr>
@@ -1063,12 +1063,150 @@
               <w:lang w:val="en-GB" w:eastAsia="en-GB"/>
             </w:rPr>
           </w:pPr>
-          <w:hyperlink w:anchor="_Toc3961354" w:history="1">
+          <w:hyperlink w:anchor="_Toc4947220" w:history="1">
             <w:r>
               <w:rPr>
                 <w:rStyle w:val="Hyperlink"/>
                 <w:noProof/>
               </w:rPr>
+              <w:t>CONCLUSION:</w:t>
+            </w:r>
+            <w:r>
+              <w:rPr>
+                <w:noProof/>
+                <w:webHidden/>
+              </w:rPr>
+              <w:tab/>
+            </w:r>
+            <w:r>
+              <w:rPr>
+                <w:noProof/>
+                <w:webHidden/>
+              </w:rPr>
+              <w:fldChar w:fldCharType="begin"/>
+            </w:r>
+            <w:r>
+              <w:rPr>
+                <w:noProof/>
+                <w:webHidden/>
+              </w:rPr>
+              <w:instrText xml:space="preserve"> PAGEREF _Toc4947220 \h </w:instrText>
+            </w:r>
+            <w:r>
+              <w:rPr>
+                <w:noProof/>
+                <w:webHidden/>
+              </w:rPr>
+            </w:r>
+            <w:r>
+              <w:rPr>
+                <w:noProof/>
+                <w:webHidden/>
+              </w:rPr>
+              <w:fldChar w:fldCharType="separate"/>
+            </w:r>
+            <w:r>
+              <w:rPr>
+                <w:noProof/>
+                <w:webHidden/>
+              </w:rPr>
+              <w:t>2</w:t>
+            </w:r>
+            <w:r>
+              <w:rPr>
+                <w:noProof/>
+                <w:webHidden/>
+              </w:rPr>
+              <w:fldChar w:fldCharType="end"/>
+            </w:r>
+          </w:hyperlink>
+        </w:p>
+        <w:p>
+          <w:pPr>
+            <w:pStyle w:val="TOC1"/>
+            <w:tabs>
+              <w:tab w:val="right" w:leader="dot" w:pos="9350"/>
+            </w:tabs>
+            <w:rPr>
+              <w:noProof/>
+              <w:lang w:val="en-GB" w:eastAsia="en-GB"/>
+            </w:rPr>
+          </w:pPr>
+          <w:hyperlink w:anchor="_Toc4947221" w:history="1">
+            <w:r>
+              <w:rPr>
+                <w:rStyle w:val="Hyperlink"/>
+                <w:noProof/>
+              </w:rPr>
+              <w:t>APPENDICES:</w:t>
+            </w:r>
+            <w:r>
+              <w:rPr>
+                <w:noProof/>
+                <w:webHidden/>
+              </w:rPr>
+              <w:tab/>
+            </w:r>
+            <w:r>
+              <w:rPr>
+                <w:noProof/>
+                <w:webHidden/>
+              </w:rPr>
+              <w:fldChar w:fldCharType="begin"/>
+            </w:r>
+            <w:r>
+              <w:rPr>
+                <w:noProof/>
+                <w:webHidden/>
+              </w:rPr>
+              <w:instrText xml:space="preserve"> PAGEREF _Toc4947221 \h </w:instrText>
+            </w:r>
+            <w:r>
+              <w:rPr>
+                <w:noProof/>
+                <w:webHidden/>
+              </w:rPr>
+            </w:r>
+            <w:r>
+              <w:rPr>
+                <w:noProof/>
+                <w:webHidden/>
+              </w:rPr>
+              <w:fldChar w:fldCharType="separate"/>
+            </w:r>
+            <w:r>
+              <w:rPr>
+                <w:noProof/>
+                <w:webHidden/>
+              </w:rPr>
+              <w:t>3</w:t>
+            </w:r>
+            <w:r>
+              <w:rPr>
+                <w:noProof/>
+                <w:webHidden/>
+              </w:rPr>
+              <w:fldChar w:fldCharType="end"/>
+            </w:r>
+          </w:hyperlink>
+        </w:p>
+        <w:p>
+          <w:pPr>
+            <w:pStyle w:val="TOC1"/>
+            <w:tabs>
+              <w:tab w:val="right" w:leader="dot" w:pos="9350"/>
+            </w:tabs>
+            <w:rPr>
+              <w:noProof/>
+              <w:lang w:val="en-GB" w:eastAsia="en-GB"/>
+            </w:rPr>
+          </w:pPr>
+          <w:hyperlink w:anchor="_Toc4947222" w:history="1">
+            <w:r>
+              <w:rPr>
+                <w:rStyle w:val="Hyperlink"/>
+                <w:noProof/>
+              </w:rPr>
               <w:t>BIBLIOGRAPHY:</w:t>
             </w:r>
             <w:r>
@@ -1090,7 +1228,7 @@
                 <w:noProof/>
                 <w:webHidden/>
               </w:rPr>
-              <w:instrText xml:space="preserve"> PAGEREF _Toc3961354 \h </w:instrText>
+              <w:instrText xml:space="preserve"> PAGEREF _Toc4947222 \h </w:instrText>
             </w:r>
             <w:r>
               <w:rPr>
@@ -1257,135 +1395,100 @@
         <w:spacing w:after="0" w:line="240" w:lineRule="auto"/>
         <w:contextualSpacing/>
       </w:pPr>
+    </w:p>
+    <w:p>
+      <w:pPr>
+        <w:spacing w:after="0" w:line="240" w:lineRule="auto"/>
+        <w:contextualSpacing/>
+      </w:pPr>
+    </w:p>
+    <w:p>
+      <w:pPr>
+        <w:spacing w:after="0" w:line="240" w:lineRule="auto"/>
+        <w:contextualSpacing/>
+      </w:pPr>
+    </w:p>
+    <w:p>
+      <w:pPr>
+        <w:spacing w:after="0" w:line="240" w:lineRule="auto"/>
+        <w:contextualSpacing/>
+      </w:pPr>
+    </w:p>
+    <w:p>
+      <w:pPr>
+        <w:spacing w:after="0" w:line="240" w:lineRule="auto"/>
+        <w:contextualSpacing/>
+      </w:pPr>
+    </w:p>
+    <w:p>
+      <w:pPr>
+        <w:spacing w:after="0" w:line="240" w:lineRule="auto"/>
+        <w:contextualSpacing/>
+      </w:pPr>
+    </w:p>
+    <w:p>
+      <w:pPr>
+        <w:spacing w:after="0" w:line="240" w:lineRule="auto"/>
+        <w:contextualSpacing/>
+      </w:pPr>
+    </w:p>
+    <w:p>
+      <w:pPr>
+        <w:spacing w:after="0" w:line="240" w:lineRule="auto"/>
+        <w:contextualSpacing/>
+      </w:pPr>
+    </w:p>
+    <w:p>
+      <w:pPr>
+        <w:spacing w:after="0" w:line="240" w:lineRule="auto"/>
+        <w:contextualSpacing/>
+      </w:pPr>
+    </w:p>
+    <w:p>
+      <w:pPr>
+        <w:pStyle w:val="Heading1"/>
+      </w:pPr>
+      <w:bookmarkStart w:id="0" w:name="_Toc527563947"/>
+      <w:bookmarkStart w:id="1" w:name="_Toc4947212"/>
       <w:r>
-        <w:t>(</w:t>
+        <w:lastRenderedPageBreak/>
+        <w:t>ABSTRACTION:</w:t>
+      </w:r>
+      <w:bookmarkEnd w:id="1"/>
+    </w:p>
+    <w:p>
+      <w:r>
+        <w:t>The project is about a game card game called Dobble. This converts a hand-held card game into a real-time simulated multiplayer game</w:t>
       </w:r>
       <w:r>
-        <w:t xml:space="preserve">ASK ABOUT SUBMISSION OF EVERYTHING AND WHAT I NEED TO ADD TO WHAT! </w:t>
+        <w:t>, which can be played by many different people, from different places around the world, instead of being limited to those that are with them</w:t>
       </w:r>
       <w:r>
-        <w:rPr>
-          <mc:AlternateContent>
-            <mc:Choice Requires="w16se"/>
-            <mc:Fallback>
-              <w:rFonts w:ascii="Segoe UI Emoji" w:eastAsia="Segoe UI Emoji" w:hAnsi="Segoe UI Emoji" w:cs="Segoe UI Emoji"/>
-            </mc:Fallback>
-          </mc:AlternateContent>
-        </w:rPr>
-        <mc:AlternateContent>
-          <mc:Choice Requires="w16se">
-            <w16se:symEx w16se:font="Segoe UI Emoji" w16se:char="1F60A"/>
-          </mc:Choice>
-          <mc:Fallback>
-            <w:t>😊</w:t>
-          </mc:Fallback>
-        </mc:AlternateContent>
+        <w:t>.</w:t>
       </w:r>
+    </w:p>
+    <w:p/>
+    <w:p>
+      <w:pPr>
+        <w:pStyle w:val="Heading1"/>
+      </w:pPr>
+      <w:bookmarkStart w:id="2" w:name="_Toc4947213"/>
       <w:r>
-        <w:t>)</w:t>
-      </w:r>
-    </w:p>
-    <w:p>
-      <w:pPr>
-        <w:spacing w:after="0" w:line="240" w:lineRule="auto"/>
-        <w:contextualSpacing/>
-      </w:pPr>
-    </w:p>
-    <w:p>
-      <w:pPr>
-        <w:spacing w:after="0" w:line="240" w:lineRule="auto"/>
-        <w:contextualSpacing/>
-      </w:pPr>
-    </w:p>
-    <w:p>
-      <w:pPr>
-        <w:spacing w:after="0" w:line="240" w:lineRule="auto"/>
-        <w:contextualSpacing/>
-      </w:pPr>
-    </w:p>
-    <w:p>
-      <w:pPr>
-        <w:spacing w:after="0" w:line="240" w:lineRule="auto"/>
-        <w:contextualSpacing/>
-      </w:pPr>
-    </w:p>
-    <w:p>
-      <w:pPr>
-        <w:spacing w:after="0" w:line="240" w:lineRule="auto"/>
-        <w:contextualSpacing/>
-      </w:pPr>
-    </w:p>
-    <w:p>
-      <w:pPr>
-        <w:spacing w:after="0" w:line="240" w:lineRule="auto"/>
-        <w:contextualSpacing/>
-      </w:pPr>
-    </w:p>
-    <w:p>
-      <w:pPr>
-        <w:spacing w:after="0" w:line="240" w:lineRule="auto"/>
-        <w:contextualSpacing/>
-      </w:pPr>
-    </w:p>
-    <w:p>
-      <w:pPr>
-        <w:spacing w:after="0" w:line="240" w:lineRule="auto"/>
-        <w:contextualSpacing/>
-      </w:pPr>
-    </w:p>
-    <w:p>
-      <w:pPr>
-        <w:spacing w:after="0" w:line="240" w:lineRule="auto"/>
-        <w:contextualSpacing/>
-      </w:pPr>
-    </w:p>
-    <w:p>
-      <w:pPr>
-        <w:spacing w:after="0" w:line="240" w:lineRule="auto"/>
-        <w:contextualSpacing/>
-      </w:pPr>
-      <w:bookmarkStart w:id="0" w:name="_GoBack"/>
-      <w:bookmarkEnd w:id="0"/>
-    </w:p>
-    <w:p>
-      <w:pPr>
-        <w:spacing w:after="0" w:line="240" w:lineRule="auto"/>
-        <w:contextualSpacing/>
-      </w:pPr>
-    </w:p>
-    <w:p>
-      <w:pPr>
-        <w:pStyle w:val="Heading1"/>
-      </w:pPr>
-      <w:bookmarkStart w:id="1" w:name="_Toc527563947"/>
-      <w:bookmarkStart w:id="2" w:name="_Toc3961346"/>
-      <w:r>
-        <w:lastRenderedPageBreak/>
         <w:t>I</w:t>
       </w:r>
-      <w:bookmarkEnd w:id="1"/>
+      <w:bookmarkEnd w:id="0"/>
       <w:r>
         <w:t>NTRODUCTION:</w:t>
       </w:r>
       <w:bookmarkEnd w:id="2"/>
     </w:p>
-    <w:p>
-      <w:r>
-        <w:t>(</w:t>
-      </w:r>
-      <w:r>
-        <w:t>A quick overview of</w:t>
-      </w:r>
-      <w:r>
-        <w:t xml:space="preserve"> everything I’ll cover in this report.)</w:t>
-      </w:r>
-    </w:p>
     <w:p/>
+    <w:p/>
     <w:p>
       <w:pPr>
         <w:pStyle w:val="Heading1"/>
       </w:pPr>
-      <w:bookmarkStart w:id="3" w:name="_Toc3961347"/>
+      <w:bookmarkStart w:id="3" w:name="_Toc4947214"/>
       <w:r>
         <w:t>RESEARCH</w:t>
       </w:r>
@@ -1394,176 +1497,109 @@
       </w:r>
       <w:bookmarkEnd w:id="3"/>
     </w:p>
-    <w:p>
+    <w:p/>
+    <w:p/>
+    <w:p>
+      <w:pPr>
+        <w:pStyle w:val="Heading1"/>
+      </w:pPr>
+      <w:bookmarkStart w:id="4" w:name="_Toc4947215"/>
       <w:r>
-        <w:t xml:space="preserve">(The process I went through </w:t>
+        <w:t>ANALYSIS:</w:t>
       </w:r>
-      <w:r>
-        <w:t>to</w:t>
-      </w:r>
-      <w:r>
-        <w:t xml:space="preserve"> produce the literature review.)</w:t>
-      </w:r>
-      <w:r>
-        <w:t xml:space="preserve"> (The areas I chose to research, or overlook, and why. And the key findings/impacts).</w:t>
-      </w:r>
+      <w:bookmarkEnd w:id="4"/>
     </w:p>
     <w:p/>
+    <w:p/>
     <w:p>
       <w:pPr>
         <w:pStyle w:val="Heading1"/>
       </w:pPr>
-      <w:bookmarkStart w:id="4" w:name="_Toc3961348"/>
+      <w:bookmarkStart w:id="5" w:name="_Toc4947216"/>
       <w:r>
         <w:t>DESIGN:</w:t>
       </w:r>
-      <w:bookmarkEnd w:id="4"/>
-    </w:p>
-    <w:p>
-      <w:r>
-        <w:t xml:space="preserve">(Talk about the game’s design – UI design – the design of the client/server. </w:t>
-      </w:r>
-      <w:r>
-        <w:t xml:space="preserve">I think it’ll </w:t>
-      </w:r>
-      <w:r>
-        <w:t>be a short section?)</w:t>
-      </w:r>
+      <w:bookmarkEnd w:id="5"/>
     </w:p>
     <w:p/>
+    <w:p/>
     <w:p>
       <w:pPr>
         <w:pStyle w:val="Heading1"/>
       </w:pPr>
-      <w:bookmarkStart w:id="5" w:name="_Toc3961349"/>
+      <w:bookmarkStart w:id="6" w:name="_Toc4947217"/>
       <w:r>
         <w:t>IMPLEMENTATION:</w:t>
       </w:r>
-      <w:bookmarkEnd w:id="5"/>
-    </w:p>
-    <w:p>
-      <w:r>
-        <w:t>(A step by step account of how I developed Dobble.)</w:t>
-      </w:r>
-      <w:r>
-        <w:t xml:space="preserve"> (Front-end / back-end – maybe talk about how things hidden from sight </w:t>
-      </w:r>
-      <w:r>
-        <w:t>– such as the server communicating with the client – then talk about the graphical things, like the particle/post processing/sound effects.</w:t>
-      </w:r>
-      <w:r>
-        <w:t>)</w:t>
-      </w:r>
-    </w:p>
-    <w:p>
-      <w:r>
-        <w:t>(Include snippets of code, and screenshots of Dobble.)</w:t>
-      </w:r>
+      <w:bookmarkEnd w:id="6"/>
     </w:p>
     <w:p/>
+    <w:p/>
     <w:p>
       <w:pPr>
         <w:pStyle w:val="Heading1"/>
       </w:pPr>
-      <w:bookmarkStart w:id="6" w:name="_Toc3961350"/>
+      <w:bookmarkStart w:id="7" w:name="_Toc4947218"/>
       <w:r>
         <w:t>TESTING:</w:t>
       </w:r>
-      <w:bookmarkEnd w:id="6"/>
-    </w:p>
-    <w:p>
-      <w:r>
-        <w:t>(</w:t>
-      </w:r>
-      <w:r>
-        <w:t>Test strategy – test driven approach</w:t>
-      </w:r>
-      <w:r>
-        <w:t xml:space="preserve">. Discuss the strategy, how I used Unit tests, </w:t>
-      </w:r>
-      <w:r>
-        <w:t>and how I applied these to Dobble, with examples. Also mention any edge cases, and how they’ve been dealt with.</w:t>
-      </w:r>
-      <w:r>
-        <w:t>)</w:t>
-      </w:r>
-    </w:p>
-    <w:p>
-      <w:r>
-        <w:t>(Do I talk about how I used Google Unit tests, e.g. I used Google Unit tests, due to…?)</w:t>
-      </w:r>
-    </w:p>
-    <w:p>
-      <w:r>
-        <w:t>(How do I add my unit tests?)</w:t>
-      </w:r>
+      <w:bookmarkEnd w:id="7"/>
     </w:p>
     <w:p/>
+    <w:p/>
     <w:p>
       <w:pPr>
         <w:pStyle w:val="Heading1"/>
       </w:pPr>
-      <w:bookmarkStart w:id="7" w:name="_Toc3961351"/>
+      <w:bookmarkStart w:id="8" w:name="_Toc4947219"/>
       <w:r>
         <w:t>CRITICAL EVALUATION</w:t>
       </w:r>
       <w:r>
         <w:t>:</w:t>
       </w:r>
-      <w:bookmarkEnd w:id="7"/>
-    </w:p>
-    <w:p>
-      <w:r>
-        <w:t>(Written in present/future tense. Write about what’s good and what’s bad about Dobble – focus more on positives. Consider: The project, research, and project management – how plans evolved, and the chosen methodology</w:t>
-      </w:r>
-      <w:r>
-        <w:t xml:space="preserve"> for managing the project, any development tools used</w:t>
-      </w:r>
-      <w:r>
-        <w:t>, and future enhancements that could be made</w:t>
-      </w:r>
-      <w:r>
-        <w:t>.</w:t>
-      </w:r>
-      <w:r>
-        <w:t>)</w:t>
-      </w:r>
+      <w:bookmarkEnd w:id="8"/>
     </w:p>
     <w:p/>
+    <w:p/>
     <w:p>
       <w:pPr>
         <w:pStyle w:val="Heading1"/>
       </w:pPr>
-      <w:bookmarkStart w:id="8" w:name="_Toc3961352"/>
+      <w:bookmarkStart w:id="9" w:name="_Toc4947220"/>
       <w:r>
         <w:lastRenderedPageBreak/>
         <w:t>CONCLUSION:</w:t>
       </w:r>
-      <w:bookmarkEnd w:id="8"/>
+      <w:bookmarkEnd w:id="9"/>
     </w:p>
     <w:p>
       <w:r>
-        <w:t>(Looks at how successful I was, at meeting the key objectives.)</w:t>
+        <w:t xml:space="preserve">In conclusion, I believe I was able to meet every objective I had planned out, </w:t>
       </w:r>
+      <w:r>
+        <w:t>and in some areas I managed to add more than I had planned, as I had extra time to do so.</w:t>
+      </w:r>
+      <w:bookmarkStart w:id="10" w:name="_GoBack"/>
+      <w:bookmarkEnd w:id="10"/>
     </w:p>
     <w:p/>
     <w:p>
       <w:pPr>
         <w:pStyle w:val="Heading1"/>
       </w:pPr>
-      <w:bookmarkStart w:id="9" w:name="_Toc3961353"/>
+      <w:bookmarkStart w:id="11" w:name="_Toc4947221"/>
       <w:r>
         <w:t>APPENDICES:</w:t>
       </w:r>
-      <w:bookmarkEnd w:id="9"/>
-    </w:p>
-    <w:p>
-      <w:r>
-        <w:t>(Code snippets, screenshots of Dobble scenes, literature review, PPR forms, UI designs, etc...)</w:t>
-      </w:r>
-    </w:p>
+      <w:bookmarkEnd w:id="11"/>
+    </w:p>
+    <w:p>
+      <w:bookmarkStart w:id="12" w:name="_Hlk4947183"/>
+    </w:p>
+    <w:bookmarkEnd w:id="12"/>
     <w:p/>
-    <w:bookmarkStart w:id="10" w:name="_Toc3961354" w:displacedByCustomXml="next"/>
+    <w:bookmarkStart w:id="13" w:name="_Toc4947222" w:displacedByCustomXml="next"/>
     <w:sdt>
       <w:sdtPr>
         <w:rPr>
@@ -1586,7 +1622,7 @@
           <w:r>
             <w:t>BIBLIOGRAPHY:</w:t>
           </w:r>
-          <w:bookmarkEnd w:id="10"/>
+          <w:bookmarkEnd w:id="13"/>
         </w:p>
         <w:sdt>
           <w:sdtPr>
@@ -1704,7 +1740,7 @@
           <w:rPr>
             <w:noProof/>
           </w:rPr>
-          <w:t>5</w:t>
+          <w:t>3</w:t>
         </w:r>
         <w:r>
           <w:rPr>
@@ -3252,8 +3288,8 @@
     <w:link w:val="NoramlLeft"/>
     <w:rsid w:val="00856925"/>
   </w:style>
-  <w:style w:type="character" w:styleId="UnresolvedMention">
-    <w:name w:val="Unresolved Mention"/>
+  <w:style w:type="character" w:customStyle="1" w:styleId="UnresolvedMention1">
+    <w:name w:val="Unresolved Mention1"/>
     <w:basedOn w:val="DefaultParagraphFont"/>
     <w:uiPriority w:val="99"/>
     <w:semiHidden/>
@@ -3627,7 +3663,7 @@
 </file>
 
 <file path=customXml/itemProps1.xml><?xml version="1.0" encoding="utf-8"?>
-<ds:datastoreItem xmlns:ds="http://schemas.openxmlformats.org/officeDocument/2006/customXml" ds:itemID="{E32775C9-DA2B-4EB3-A498-0A480A02605E}">
+<ds:datastoreItem xmlns:ds="http://schemas.openxmlformats.org/officeDocument/2006/customXml" ds:itemID="{FFE08E26-FD70-442F-897F-8EB96DB760F5}">
   <ds:schemaRefs>
     <ds:schemaRef ds:uri="http://schemas.openxmlformats.org/officeDocument/2006/bibliography"/>
   </ds:schemaRefs>

</xml_diff>